<commit_message>
add stack to interrupt
</commit_message>
<xml_diff>
--- a/6383/AzarevichAD/lab4/OS_lab_4.docx
+++ b/6383/AzarevichAD/lab4/OS_lab_4.docx
@@ -1029,6 +1029,7 @@
       <w:r>
         <w:rPr>
           <w:rFonts w:eastAsia="Calibri"/>
+          <w:lang w:val="en-US"/>
         </w:rPr>
         <w:t xml:space="preserve"> </w:t>
       </w:r>
@@ -1572,14 +1573,7 @@
         <w:rPr>
           <w:rFonts w:eastAsia="Calibri"/>
         </w:rPr>
-        <w:t>Программа, выгружающая обработчик прерываний должна восстанавливать оригинальные векторы прерываний. Функция 35 прерывания 21H позволяет восстановить значение вектора прерывания, помещая значение сегмента в ES, а смещение в BX. Программа должна содержать следующие инструкции</w:t>
-      </w:r>
-      <w:proofErr w:type="gramStart"/>
-      <w:r>
-        <w:rPr>
-          <w:rFonts w:eastAsia="Calibri"/>
-        </w:rPr>
-        <w:t>:</w:t>
+        <w:t>Программа, выгружающая обработчик прерываний должна восстанавливать оригинальные векторы прерываний. Функция 35 прерывания 21H позволяет восстановить значение вектора прерывания, помещая значение сегмента в ES, а смещение в BX. Программа должна содержать следующие инструкции:</w:t>
       </w:r>
     </w:p>
     <w:p>
@@ -1589,7 +1583,6 @@
           <w:rFonts w:eastAsia="Calibri"/>
         </w:rPr>
       </w:pPr>
-      <w:proofErr w:type="gramEnd"/>
       <w:r>
         <w:rPr>
           <w:rFonts w:eastAsia="Calibri"/>
@@ -3661,21 +3654,402 @@
         <w:ind w:left="2977" w:hanging="2268"/>
         <w:rPr>
           <w:rFonts w:ascii="Times New Roman" w:hAnsi="Times New Roman" w:cs="Times New Roman"/>
+          <w:color w:val="auto"/>
+          <w:sz w:val="28"/>
+          <w:szCs w:val="28"/>
+        </w:rPr>
+      </w:pPr>
+      <w:r>
+        <w:rPr>
+          <w:rFonts w:ascii="Times New Roman" w:hAnsi="Times New Roman" w:cs="Times New Roman"/>
+          <w:color w:val="auto"/>
+          <w:sz w:val="28"/>
+          <w:szCs w:val="28"/>
+          <w:lang w:val="en-US"/>
+        </w:rPr>
+        <w:t>COUNTER</w:t>
+      </w:r>
+      <w:r>
+        <w:rPr>
+          <w:rFonts w:ascii="Times New Roman" w:hAnsi="Times New Roman" w:cs="Times New Roman"/>
+          <w:color w:val="auto"/>
+          <w:sz w:val="28"/>
+          <w:szCs w:val="28"/>
+        </w:rPr>
+        <w:t xml:space="preserve"> – </w:t>
+      </w:r>
+      <w:r>
+        <w:rPr>
+          <w:rFonts w:ascii="Times New Roman" w:hAnsi="Times New Roman" w:cs="Times New Roman"/>
+          <w:color w:val="auto"/>
+          <w:sz w:val="28"/>
+          <w:szCs w:val="28"/>
+        </w:rPr>
+        <w:t>счетчик вызова резидентного прерывания</w:t>
+      </w:r>
+      <w:r>
+        <w:rPr>
+          <w:rFonts w:ascii="Times New Roman" w:hAnsi="Times New Roman" w:cs="Times New Roman"/>
+          <w:color w:val="auto"/>
+          <w:sz w:val="28"/>
+          <w:szCs w:val="28"/>
+        </w:rPr>
+        <w:t xml:space="preserve"> (</w:t>
+      </w:r>
+      <w:r>
+        <w:rPr>
+          <w:rFonts w:ascii="Times New Roman" w:hAnsi="Times New Roman" w:cs="Times New Roman"/>
+          <w:color w:val="auto"/>
+          <w:sz w:val="28"/>
+          <w:szCs w:val="28"/>
+        </w:rPr>
+        <w:t>прина</w:t>
+      </w:r>
+      <w:r>
+        <w:rPr>
+          <w:rFonts w:ascii="Times New Roman" w:hAnsi="Times New Roman" w:cs="Times New Roman"/>
+          <w:color w:val="auto"/>
+          <w:sz w:val="28"/>
+          <w:szCs w:val="28"/>
+        </w:rPr>
+        <w:t>длежит резидентному прерыванию)</w:t>
+      </w:r>
+      <w:r>
+        <w:rPr>
+          <w:rFonts w:ascii="Times New Roman" w:hAnsi="Times New Roman" w:cs="Times New Roman"/>
+          <w:color w:val="auto"/>
+          <w:sz w:val="28"/>
+          <w:szCs w:val="28"/>
+        </w:rPr>
+        <w:t>;</w:t>
+      </w:r>
+    </w:p>
+    <w:p>
+      <w:pPr>
+        <w:ind w:left="2977" w:hanging="2268"/>
+        <w:rPr>
+          <w:rFonts w:ascii="Times New Roman" w:hAnsi="Times New Roman" w:cs="Times New Roman"/>
+          <w:color w:val="auto"/>
+          <w:sz w:val="28"/>
+          <w:szCs w:val="28"/>
+        </w:rPr>
+      </w:pPr>
+      <w:r>
+        <w:rPr>
+          <w:rFonts w:ascii="Times New Roman" w:hAnsi="Times New Roman" w:cs="Times New Roman"/>
+          <w:color w:val="auto"/>
+          <w:sz w:val="28"/>
+          <w:szCs w:val="28"/>
+          <w:lang w:val="en-US"/>
+        </w:rPr>
+        <w:t>KEEP</w:t>
+      </w:r>
+      <w:r>
+        <w:rPr>
+          <w:rFonts w:ascii="Times New Roman" w:hAnsi="Times New Roman" w:cs="Times New Roman"/>
+          <w:color w:val="auto"/>
+          <w:sz w:val="28"/>
+          <w:szCs w:val="28"/>
+        </w:rPr>
+        <w:t>_</w:t>
+      </w:r>
+      <w:r>
+        <w:rPr>
+          <w:rFonts w:ascii="Times New Roman" w:hAnsi="Times New Roman" w:cs="Times New Roman"/>
+          <w:color w:val="auto"/>
+          <w:sz w:val="28"/>
+          <w:szCs w:val="28"/>
+          <w:lang w:val="en-US"/>
+        </w:rPr>
+        <w:t>SP</w:t>
+      </w:r>
+      <w:r>
+        <w:rPr>
+          <w:rFonts w:ascii="Times New Roman" w:hAnsi="Times New Roman" w:cs="Times New Roman"/>
+          <w:color w:val="auto"/>
+          <w:sz w:val="28"/>
+          <w:szCs w:val="28"/>
+        </w:rPr>
+        <w:t xml:space="preserve"> – </w:t>
+      </w:r>
+      <w:r>
+        <w:rPr>
+          <w:rFonts w:ascii="Times New Roman" w:hAnsi="Times New Roman" w:cs="Times New Roman"/>
+          <w:color w:val="auto"/>
+          <w:sz w:val="28"/>
+          <w:szCs w:val="28"/>
+        </w:rPr>
+        <w:t xml:space="preserve">переменная, сохраняющая </w:t>
+      </w:r>
+      <w:r>
+        <w:rPr>
+          <w:rFonts w:ascii="Times New Roman" w:hAnsi="Times New Roman" w:cs="Times New Roman"/>
+          <w:color w:val="auto"/>
+          <w:sz w:val="28"/>
+          <w:szCs w:val="28"/>
+          <w:lang w:val="en-US"/>
+        </w:rPr>
+        <w:t>SP</w:t>
+      </w:r>
+      <w:r>
+        <w:rPr>
+          <w:rFonts w:ascii="Times New Roman" w:hAnsi="Times New Roman" w:cs="Times New Roman"/>
+          <w:color w:val="auto"/>
+          <w:sz w:val="28"/>
+          <w:szCs w:val="28"/>
+        </w:rPr>
+        <w:t xml:space="preserve"> </w:t>
+      </w:r>
+      <w:r>
+        <w:rPr>
+          <w:rFonts w:ascii="Times New Roman" w:hAnsi="Times New Roman" w:cs="Times New Roman"/>
+          <w:color w:val="auto"/>
+          <w:sz w:val="28"/>
+          <w:szCs w:val="28"/>
+        </w:rPr>
+        <w:t>(</w:t>
+      </w:r>
+      <w:r>
+        <w:rPr>
+          <w:rFonts w:ascii="Times New Roman" w:hAnsi="Times New Roman" w:cs="Times New Roman"/>
+          <w:color w:val="auto"/>
+          <w:sz w:val="28"/>
+          <w:szCs w:val="28"/>
+        </w:rPr>
+        <w:t>принадлежит пользовательскому прерыванию);</w:t>
+      </w:r>
+    </w:p>
+    <w:p>
+      <w:pPr>
+        <w:ind w:left="2977" w:hanging="2268"/>
+        <w:rPr>
+          <w:rFonts w:ascii="Times New Roman" w:hAnsi="Times New Roman" w:cs="Times New Roman"/>
+          <w:color w:val="auto"/>
+          <w:sz w:val="28"/>
+          <w:szCs w:val="28"/>
+        </w:rPr>
+      </w:pPr>
+      <w:r>
+        <w:rPr>
+          <w:rFonts w:ascii="Times New Roman" w:hAnsi="Times New Roman" w:cs="Times New Roman"/>
+          <w:color w:val="auto"/>
+          <w:sz w:val="28"/>
+          <w:szCs w:val="28"/>
+          <w:lang w:val="en-US"/>
+        </w:rPr>
+        <w:t>KEEP</w:t>
+      </w:r>
+      <w:r>
+        <w:rPr>
+          <w:rFonts w:ascii="Times New Roman" w:hAnsi="Times New Roman" w:cs="Times New Roman"/>
+          <w:color w:val="auto"/>
+          <w:sz w:val="28"/>
+          <w:szCs w:val="28"/>
+        </w:rPr>
+        <w:t>_</w:t>
+      </w:r>
+      <w:r>
+        <w:rPr>
+          <w:rFonts w:ascii="Times New Roman" w:hAnsi="Times New Roman" w:cs="Times New Roman"/>
+          <w:color w:val="auto"/>
+          <w:sz w:val="28"/>
+          <w:szCs w:val="28"/>
+          <w:lang w:val="en-US"/>
+        </w:rPr>
+        <w:t>SS</w:t>
+      </w:r>
+      <w:r>
+        <w:rPr>
+          <w:rFonts w:ascii="Times New Roman" w:hAnsi="Times New Roman" w:cs="Times New Roman"/>
+          <w:color w:val="auto"/>
+          <w:sz w:val="28"/>
+          <w:szCs w:val="28"/>
+        </w:rPr>
+        <w:t xml:space="preserve"> – </w:t>
+      </w:r>
+      <w:r>
+        <w:rPr>
+          <w:rFonts w:ascii="Times New Roman" w:hAnsi="Times New Roman" w:cs="Times New Roman"/>
+          <w:color w:val="auto"/>
+          <w:sz w:val="28"/>
+          <w:szCs w:val="28"/>
+        </w:rPr>
+        <w:t xml:space="preserve">переменная, сохраняющая </w:t>
+      </w:r>
+      <w:r>
+        <w:rPr>
+          <w:rFonts w:ascii="Times New Roman" w:hAnsi="Times New Roman" w:cs="Times New Roman"/>
+          <w:color w:val="auto"/>
+          <w:sz w:val="28"/>
+          <w:szCs w:val="28"/>
+          <w:lang w:val="en-US"/>
+        </w:rPr>
+        <w:t>SS</w:t>
+      </w:r>
+      <w:r>
+        <w:rPr>
+          <w:rFonts w:ascii="Times New Roman" w:hAnsi="Times New Roman" w:cs="Times New Roman"/>
+          <w:color w:val="auto"/>
+          <w:sz w:val="28"/>
+          <w:szCs w:val="28"/>
+        </w:rPr>
+        <w:t xml:space="preserve"> </w:t>
+      </w:r>
+      <w:r>
+        <w:rPr>
+          <w:rFonts w:ascii="Times New Roman" w:hAnsi="Times New Roman" w:cs="Times New Roman"/>
+          <w:color w:val="auto"/>
+          <w:sz w:val="28"/>
+          <w:szCs w:val="28"/>
+        </w:rPr>
+        <w:t>(</w:t>
+      </w:r>
+      <w:r>
+        <w:rPr>
+          <w:rFonts w:ascii="Times New Roman" w:hAnsi="Times New Roman" w:cs="Times New Roman"/>
+          <w:color w:val="auto"/>
+          <w:sz w:val="28"/>
+          <w:szCs w:val="28"/>
+        </w:rPr>
+        <w:t>принадлежит пользовательскому прерыванию);</w:t>
+      </w:r>
+    </w:p>
+    <w:p>
+      <w:pPr>
+        <w:ind w:left="2977" w:hanging="2268"/>
+        <w:rPr>
+          <w:rFonts w:ascii="Times New Roman" w:hAnsi="Times New Roman" w:cs="Times New Roman"/>
+          <w:color w:val="auto"/>
+          <w:sz w:val="28"/>
+          <w:szCs w:val="28"/>
+        </w:rPr>
+      </w:pPr>
+      <w:r>
+        <w:rPr>
+          <w:rFonts w:ascii="Times New Roman" w:hAnsi="Times New Roman" w:cs="Times New Roman"/>
+          <w:color w:val="auto"/>
+          <w:sz w:val="28"/>
+          <w:szCs w:val="28"/>
+          <w:lang w:val="en-US"/>
+        </w:rPr>
+        <w:t>KEEP</w:t>
+      </w:r>
+      <w:r>
+        <w:rPr>
+          <w:rFonts w:ascii="Times New Roman" w:hAnsi="Times New Roman" w:cs="Times New Roman"/>
+          <w:color w:val="auto"/>
+          <w:sz w:val="28"/>
+          <w:szCs w:val="28"/>
+        </w:rPr>
+        <w:t>_</w:t>
+      </w:r>
+      <w:r>
+        <w:rPr>
+          <w:rFonts w:ascii="Times New Roman" w:hAnsi="Times New Roman" w:cs="Times New Roman"/>
+          <w:color w:val="auto"/>
+          <w:sz w:val="28"/>
+          <w:szCs w:val="28"/>
+          <w:lang w:val="en-US"/>
+        </w:rPr>
+        <w:t>AX</w:t>
+      </w:r>
+      <w:r>
+        <w:rPr>
+          <w:rFonts w:ascii="Times New Roman" w:hAnsi="Times New Roman" w:cs="Times New Roman"/>
+          <w:color w:val="auto"/>
+          <w:sz w:val="28"/>
+          <w:szCs w:val="28"/>
+        </w:rPr>
+        <w:t xml:space="preserve"> – </w:t>
+      </w:r>
+      <w:r>
+        <w:rPr>
+          <w:rFonts w:ascii="Times New Roman" w:hAnsi="Times New Roman" w:cs="Times New Roman"/>
+          <w:color w:val="auto"/>
+          <w:sz w:val="28"/>
+          <w:szCs w:val="28"/>
+        </w:rPr>
+        <w:t xml:space="preserve">переменная, сохраняющая </w:t>
+      </w:r>
+      <w:r>
+        <w:rPr>
+          <w:rFonts w:ascii="Times New Roman" w:hAnsi="Times New Roman" w:cs="Times New Roman"/>
+          <w:color w:val="auto"/>
+          <w:sz w:val="28"/>
+          <w:szCs w:val="28"/>
+          <w:lang w:val="en-US"/>
+        </w:rPr>
+        <w:t>AX</w:t>
+      </w:r>
+      <w:r>
+        <w:rPr>
+          <w:rFonts w:ascii="Times New Roman" w:hAnsi="Times New Roman" w:cs="Times New Roman"/>
+          <w:color w:val="auto"/>
+          <w:sz w:val="28"/>
+          <w:szCs w:val="28"/>
+        </w:rPr>
+        <w:t xml:space="preserve"> </w:t>
+      </w:r>
+      <w:r>
+        <w:rPr>
+          <w:rFonts w:ascii="Times New Roman" w:hAnsi="Times New Roman" w:cs="Times New Roman"/>
+          <w:color w:val="auto"/>
+          <w:sz w:val="28"/>
+          <w:szCs w:val="28"/>
+        </w:rPr>
+        <w:t>(</w:t>
+      </w:r>
+      <w:r>
+        <w:rPr>
+          <w:rFonts w:ascii="Times New Roman" w:hAnsi="Times New Roman" w:cs="Times New Roman"/>
+          <w:color w:val="auto"/>
+          <w:sz w:val="28"/>
+          <w:szCs w:val="28"/>
+        </w:rPr>
+        <w:t>принадлежит пользовательскому прерыванию);</w:t>
+      </w:r>
+    </w:p>
+    <w:p>
+      <w:pPr>
+        <w:ind w:left="2977" w:hanging="2268"/>
+        <w:rPr>
+          <w:rFonts w:ascii="Times New Roman" w:hAnsi="Times New Roman" w:cs="Times New Roman"/>
           <w:b/>
           <w:color w:val="auto"/>
           <w:sz w:val="28"/>
           <w:szCs w:val="28"/>
         </w:rPr>
       </w:pPr>
-      <w:r>
-        <w:rPr>
-          <w:rFonts w:ascii="Times New Roman" w:hAnsi="Times New Roman" w:cs="Times New Roman"/>
-          <w:color w:val="auto"/>
-          <w:sz w:val="28"/>
-          <w:szCs w:val="28"/>
-          <w:lang w:val="en-US"/>
-        </w:rPr>
-        <w:t>COUNTER</w:t>
+      <w:proofErr w:type="gramStart"/>
+      <w:r>
+        <w:rPr>
+          <w:rFonts w:ascii="Times New Roman" w:hAnsi="Times New Roman" w:cs="Times New Roman"/>
+          <w:color w:val="auto"/>
+          <w:sz w:val="28"/>
+          <w:szCs w:val="28"/>
+          <w:lang w:val="en-US"/>
+        </w:rPr>
+        <w:lastRenderedPageBreak/>
+        <w:t>NEW</w:t>
+      </w:r>
+      <w:r>
+        <w:rPr>
+          <w:rFonts w:ascii="Times New Roman" w:hAnsi="Times New Roman" w:cs="Times New Roman"/>
+          <w:color w:val="auto"/>
+          <w:sz w:val="28"/>
+          <w:szCs w:val="28"/>
+        </w:rPr>
+        <w:t>_</w:t>
+      </w:r>
+      <w:r>
+        <w:rPr>
+          <w:rFonts w:ascii="Times New Roman" w:hAnsi="Times New Roman" w:cs="Times New Roman"/>
+          <w:color w:val="auto"/>
+          <w:sz w:val="28"/>
+          <w:szCs w:val="28"/>
+          <w:lang w:val="en-US"/>
+        </w:rPr>
+        <w:t>STACK</w:t>
       </w:r>
       <w:r>
         <w:rPr>
@@ -3693,26 +4067,56 @@
           <w:sz w:val="28"/>
           <w:szCs w:val="28"/>
         </w:rPr>
-        <w:t>счетчик вызова резидентного прерывания</w:t>
-      </w:r>
-      <w:r>
-        <w:rPr>
-          <w:rFonts w:ascii="Times New Roman" w:hAnsi="Times New Roman" w:cs="Times New Roman"/>
-          <w:color w:val="auto"/>
-          <w:sz w:val="28"/>
-          <w:szCs w:val="28"/>
-        </w:rPr>
-        <w:t xml:space="preserve"> (</w:t>
-      </w:r>
-      <w:r>
-        <w:rPr>
-          <w:rFonts w:ascii="Times New Roman" w:hAnsi="Times New Roman" w:cs="Times New Roman"/>
-          <w:color w:val="auto"/>
-          <w:sz w:val="28"/>
-          <w:szCs w:val="28"/>
-        </w:rPr>
-        <w:t>принадлежит резидентному прерыванию).</w:t>
-      </w:r>
+        <w:t>стек пользовательского прерывания</w:t>
+      </w:r>
+      <w:r>
+        <w:rPr>
+          <w:rFonts w:ascii="Times New Roman" w:hAnsi="Times New Roman" w:cs="Times New Roman"/>
+          <w:color w:val="auto"/>
+          <w:sz w:val="28"/>
+          <w:szCs w:val="28"/>
+        </w:rPr>
+        <w:t xml:space="preserve"> </w:t>
+      </w:r>
+      <w:r>
+        <w:rPr>
+          <w:rFonts w:ascii="Times New Roman" w:hAnsi="Times New Roman" w:cs="Times New Roman"/>
+          <w:color w:val="auto"/>
+          <w:sz w:val="28"/>
+          <w:szCs w:val="28"/>
+        </w:rPr>
+        <w:t>(</w:t>
+      </w:r>
+      <w:r>
+        <w:rPr>
+          <w:rFonts w:ascii="Times New Roman" w:hAnsi="Times New Roman" w:cs="Times New Roman"/>
+          <w:color w:val="auto"/>
+          <w:sz w:val="28"/>
+          <w:szCs w:val="28"/>
+        </w:rPr>
+        <w:t>принадлежит пользовательскому прерыванию)</w:t>
+      </w:r>
+      <w:r>
+        <w:rPr>
+          <w:rFonts w:ascii="Times New Roman" w:hAnsi="Times New Roman" w:cs="Times New Roman"/>
+          <w:color w:val="auto"/>
+          <w:sz w:val="28"/>
+          <w:szCs w:val="28"/>
+        </w:rPr>
+        <w:t>.</w:t>
+      </w:r>
+      <w:proofErr w:type="gramEnd"/>
+    </w:p>
+    <w:p>
+      <w:pPr>
+        <w:rPr>
+          <w:rFonts w:ascii="Times New Roman" w:hAnsi="Times New Roman" w:cs="Times New Roman"/>
+          <w:b/>
+          <w:color w:val="auto"/>
+          <w:sz w:val="28"/>
+          <w:szCs w:val="28"/>
+        </w:rPr>
+      </w:pPr>
     </w:p>
     <w:p>
       <w:pPr>
@@ -3741,11 +4145,7 @@
         <w:pStyle w:val="Times142"/>
       </w:pPr>
       <w:r>
-        <w:t xml:space="preserve">Программа определяет расположение системного прерывания в оперативной памяти и определяет, является ли это прерывание системным либо резидентным. Если прерывание системное, то оно заменяется резидентным и </w:t>
-      </w:r>
-      <w:r>
-        <w:lastRenderedPageBreak/>
-        <w:t xml:space="preserve">программа завершается, оставляя в памяти </w:t>
+        <w:t xml:space="preserve">Программа определяет расположение системного прерывания в оперативной памяти и определяет, является ли это прерывание системным либо резидентным. Если прерывание системное, то оно заменяется резидентным и программа завершается, оставляя в памяти </w:t>
       </w:r>
       <w:r>
         <w:rPr>
@@ -3972,10 +4372,10 @@
           <w:noProof/>
         </w:rPr>
         <w:drawing>
-          <wp:inline distT="0" distB="0" distL="0" distR="0" wp14:anchorId="4E563D6F" wp14:editId="5D7FB38C">
-            <wp:extent cx="3381153" cy="1392561"/>
-            <wp:effectExtent l="0" t="0" r="0" b="0"/>
-            <wp:docPr id="3" name="Рисунок 3"/>
+          <wp:inline distT="0" distB="0" distL="0" distR="0">
+            <wp:extent cx="3381153" cy="1254642"/>
+            <wp:effectExtent l="0" t="0" r="0" b="3175"/>
+            <wp:docPr id="8" name="Рисунок 8"/>
             <wp:cNvGraphicFramePr>
               <a:graphicFrameLocks xmlns:a="http://schemas.openxmlformats.org/drawingml/2006/main" noChangeAspect="1"/>
             </wp:cNvGraphicFramePr>
@@ -3983,7 +4383,7 @@
               <a:graphicData uri="http://schemas.openxmlformats.org/drawingml/2006/picture">
                 <pic:pic xmlns:pic="http://schemas.openxmlformats.org/drawingml/2006/picture">
                   <pic:nvPicPr>
-                    <pic:cNvPr id="0" name="Picture 3"/>
+                    <pic:cNvPr id="0" name="Picture 2"/>
                     <pic:cNvPicPr>
                       <a:picLocks noChangeAspect="1" noChangeArrowheads="1"/>
                     </pic:cNvPicPr>
@@ -4004,7 +4404,7 @@
                   <pic:spPr bwMode="auto">
                     <a:xfrm>
                       <a:off x="0" y="0"/>
-                      <a:ext cx="3381139" cy="1392555"/>
+                      <a:ext cx="3381375" cy="1254724"/>
                     </a:xfrm>
                     <a:prstGeom prst="rect">
                       <a:avLst/>
@@ -4020,6 +4420,8 @@
           </wp:inline>
         </w:drawing>
       </w:r>
+      <w:bookmarkStart w:id="0" w:name="_GoBack"/>
+      <w:bookmarkEnd w:id="0"/>
     </w:p>
     <w:p>
       <w:pPr>
@@ -4054,6 +4456,7 @@
         <w:rPr>
           <w:noProof/>
         </w:rPr>
+        <w:lastRenderedPageBreak/>
         <w:drawing>
           <wp:inline distT="0" distB="0" distL="0" distR="0" wp14:anchorId="5F55133E" wp14:editId="5DD00FC8">
             <wp:extent cx="4529470" cy="361312"/>
@@ -4222,13 +4625,7 @@
         <w:t>c</w:t>
       </w:r>
       <w:r>
-        <w:t xml:space="preserve"> ключ</w:t>
-      </w:r>
-      <w:r>
-        <w:t>ом</w:t>
-      </w:r>
-      <w:r>
-        <w:t xml:space="preserve"> </w:t>
+        <w:t xml:space="preserve"> ключом </w:t>
       </w:r>
       <w:r>
         <w:t>/</w:t>
@@ -4311,16 +4708,8 @@
         <w:ind w:firstLine="0"/>
         <w:jc w:val="center"/>
       </w:pPr>
-      <w:bookmarkStart w:id="0" w:name="_GoBack"/>
-      <w:bookmarkEnd w:id="0"/>
-      <w:r>
-        <w:t xml:space="preserve">Рис. </w:t>
-      </w:r>
-      <w:r>
-        <w:t>6</w:t>
-      </w:r>
-      <w:r>
-        <w:t xml:space="preserve"> – Состояние списка </w:t>
+      <w:r>
+        <w:t xml:space="preserve">Рис. 6 – Состояние списка </w:t>
       </w:r>
       <w:r>
         <w:rPr>
@@ -4329,25 +4718,7 @@
         <w:t>MCB</w:t>
       </w:r>
       <w:r>
-        <w:t xml:space="preserve"> </w:t>
-      </w:r>
-      <w:r>
-        <w:t>после</w:t>
-      </w:r>
-      <w:r>
-        <w:t xml:space="preserve"> </w:t>
-      </w:r>
-      <w:r>
-        <w:t>восстановления</w:t>
-      </w:r>
-      <w:r>
-        <w:t xml:space="preserve"> </w:t>
-      </w:r>
-      <w:r>
-        <w:t>системного</w:t>
-      </w:r>
-      <w:r>
-        <w:t xml:space="preserve"> прерывания</w:t>
+        <w:t xml:space="preserve"> после восстановления системного прерывания</w:t>
       </w:r>
     </w:p>
     <w:p>
@@ -4381,15 +4752,7 @@
         </w:numPr>
       </w:pPr>
       <w:r>
-        <w:t xml:space="preserve">Сигналы таймера генерируются аппаратурой </w:t>
-      </w:r>
-      <w:proofErr w:type="gramStart"/>
-      <w:r>
-        <w:t>через</w:t>
-      </w:r>
-      <w:proofErr w:type="gramEnd"/>
-      <w:r>
-        <w:t xml:space="preserve"> определённые интервалы времени. При возникновении такого сигнала возникает прерывание с определённым значением вектора.</w:t>
+        <w:t>Сигналы таймера генерируются аппаратурой через определённые интервалы времени. При возникновении такого сигнала возникает прерывание с определённым значением вектора.</w:t>
       </w:r>
     </w:p>
     <w:p>
@@ -7711,7 +8074,7 @@
 </file>
 
 <file path=customXml/itemProps1.xml><?xml version="1.0" encoding="utf-8"?>
-<ds:datastoreItem xmlns:ds="http://schemas.openxmlformats.org/officeDocument/2006/customXml" ds:itemID="{B101D572-A448-4299-87E6-3A6676AEB244}">
+<ds:datastoreItem xmlns:ds="http://schemas.openxmlformats.org/officeDocument/2006/customXml" ds:itemID="{6E18C4C6-A967-4D8F-9D11-B3E063D6DC67}">
   <ds:schemaRefs>
     <ds:schemaRef ds:uri="http://schemas.openxmlformats.org/officeDocument/2006/bibliography"/>
   </ds:schemaRefs>

</xml_diff>

<commit_message>
fix an interrupt removal
</commit_message>
<xml_diff>
--- a/6383/AzarevichAD/lab4/OS_lab_4.docx
+++ b/6383/AzarevichAD/lab4/OS_lab_4.docx
@@ -756,35 +756,7 @@
         <w:rPr>
           <w:rFonts w:eastAsia="Calibri"/>
         </w:rPr>
-        <w:t xml:space="preserve">Резидентные обработчики прерываний - это программные модули, которые вызываются при возникновении прерываний определенного типа (сигнал таймера, нажатие клавиши и т.д.), которым соответствуют определенные вектора прерывания. Когда вызывается прерывание, процессор переключается на выполнение кода обработчика, а затем возвращается на выполнение прерванной программы. </w:t>
-      </w:r>
-      <w:proofErr w:type="gramStart"/>
-      <w:r>
-        <w:rPr>
-          <w:rFonts w:eastAsia="Calibri"/>
-        </w:rPr>
-        <w:t>Адрес возврата в прерванную программу (CS:IP) запоминается в стеке вместе с регистром флагов.</w:t>
-      </w:r>
-      <w:proofErr w:type="gramEnd"/>
-      <w:r>
-        <w:rPr>
-          <w:rFonts w:eastAsia="Calibri"/>
-        </w:rPr>
-        <w:t xml:space="preserve"> Затем в CS:IP загружается адрес </w:t>
-      </w:r>
-      <w:proofErr w:type="gramStart"/>
-      <w:r>
-        <w:rPr>
-          <w:rFonts w:eastAsia="Calibri"/>
-        </w:rPr>
-        <w:t>точки входа программы обработки прерывания</w:t>
-      </w:r>
-      <w:proofErr w:type="gramEnd"/>
-      <w:r>
-        <w:rPr>
-          <w:rFonts w:eastAsia="Calibri"/>
-        </w:rPr>
-        <w:t xml:space="preserve"> и начинает выполняться его код. Обработчик прерывания должен заканчиваться инструкцией IRET (возврат из прерывания).</w:t>
+        <w:t>Резидентные обработчики прерываний - это программные модули, которые вызываются при возникновении прерываний определенного типа (сигнал таймера, нажатие клавиши и т.д.), которым соответствуют определенные вектора прерывания. Когда вызывается прерывание, процессор переключается на выполнение кода обработчика, а затем возвращается на выполнение прерванной программы. Адрес возврата в прерванную программу (CS:IP) запоминается в стеке вместе с регистром флагов. Затем в CS:IP загружается адрес точки входа программы обработки прерывания и начинает выполняться его код. Обработчик прерывания должен заканчиваться инструкцией IRET (возврат из прерывания).</w:t>
       </w:r>
     </w:p>
     <w:p>
@@ -876,7 +848,6 @@
         </w:rPr>
         <w:t xml:space="preserve"> </w:t>
       </w:r>
-      <w:proofErr w:type="gramStart"/>
       <w:r>
         <w:rPr>
           <w:rFonts w:eastAsia="Calibri"/>
@@ -888,14 +859,7 @@
         <w:rPr>
           <w:rFonts w:eastAsia="Calibri"/>
         </w:rPr>
-        <w:t xml:space="preserve"> ;</w:t>
-      </w:r>
-      <w:proofErr w:type="gramEnd"/>
-      <w:r>
-        <w:rPr>
-          <w:rFonts w:eastAsia="Calibri"/>
-        </w:rPr>
-        <w:t xml:space="preserve"> сохранение изменяемых регистров</w:t>
+        <w:t xml:space="preserve"> ; сохранение изменяемых регистров</w:t>
       </w:r>
     </w:p>
     <w:p>
@@ -948,7 +912,6 @@
         </w:rPr>
         <w:t xml:space="preserve"> </w:t>
       </w:r>
-      <w:proofErr w:type="gramStart"/>
       <w:r>
         <w:rPr>
           <w:rFonts w:eastAsia="Calibri"/>
@@ -960,14 +923,7 @@
         <w:rPr>
           <w:rFonts w:eastAsia="Calibri"/>
         </w:rPr>
-        <w:t xml:space="preserve"> ;</w:t>
-      </w:r>
-      <w:proofErr w:type="gramEnd"/>
-      <w:r>
-        <w:rPr>
-          <w:rFonts w:eastAsia="Calibri"/>
-        </w:rPr>
-        <w:t xml:space="preserve"> восстановление регистров</w:t>
+        <w:t xml:space="preserve"> ; восстановление регистров</w:t>
       </w:r>
     </w:p>
     <w:p>
@@ -1559,7 +1515,20 @@
           <w:rFonts w:eastAsia="Calibri"/>
           <w:lang w:val="en-US"/>
         </w:rPr>
-        <w:t>POP DS</w:t>
+        <w:t>POP</w:t>
+      </w:r>
+      <w:r>
+        <w:rPr>
+          <w:rFonts w:eastAsia="Calibri"/>
+        </w:rPr>
+        <w:t xml:space="preserve"> </w:t>
+      </w:r>
+      <w:r>
+        <w:rPr>
+          <w:rFonts w:eastAsia="Calibri"/>
+          <w:lang w:val="en-US"/>
+        </w:rPr>
+        <w:t>DS</w:t>
       </w:r>
     </w:p>
     <w:p>
@@ -2179,21 +2148,7 @@
         <w:rPr>
           <w:rFonts w:eastAsia="Calibri"/>
         </w:rPr>
-        <w:t>Для того</w:t>
-      </w:r>
-      <w:proofErr w:type="gramStart"/>
-      <w:r>
-        <w:rPr>
-          <w:rFonts w:eastAsia="Calibri"/>
-        </w:rPr>
-        <w:t>,</w:t>
-      </w:r>
-      <w:proofErr w:type="gramEnd"/>
-      <w:r>
-        <w:rPr>
-          <w:rFonts w:eastAsia="Calibri"/>
-        </w:rPr>
-        <w:t xml:space="preserve"> чтобы оставить процедуру прерывания резидентной в памяти, следует воспользоваться функцией DOS 31h прерывания 21h. Эта функция оставляет память, размер которой указывается в качестве параметра, занятой, а остальную память освобождает и осуществляет выход в DOS.</w:t>
+        <w:t>Для того, чтобы оставить процедуру прерывания резидентной в памяти, следует воспользоваться функцией DOS 31h прерывания 21h. Эта функция оставляет память, размер которой указывается в качестве параметра, занятой, а остальную память освобождает и осуществляет выход в DOS.</w:t>
       </w:r>
     </w:p>
     <w:p>
@@ -2207,21 +2162,7 @@
         <w:rPr>
           <w:rFonts w:eastAsia="Calibri"/>
         </w:rPr>
-        <w:t xml:space="preserve">Функция 31h </w:t>
-      </w:r>
-      <w:proofErr w:type="spellStart"/>
-      <w:r>
-        <w:rPr>
-          <w:rFonts w:eastAsia="Calibri"/>
-        </w:rPr>
-        <w:t>int</w:t>
-      </w:r>
-      <w:proofErr w:type="spellEnd"/>
-      <w:r>
-        <w:rPr>
-          <w:rFonts w:eastAsia="Calibri"/>
-        </w:rPr>
-        <w:t xml:space="preserve"> 21h использует следующие параметры:</w:t>
+        <w:t>Функция 31h int 21h использует следующие параметры:</w:t>
       </w:r>
     </w:p>
     <w:p>
@@ -2345,7 +2286,6 @@
           <w:rFonts w:eastAsia="Calibri"/>
         </w:rPr>
       </w:pPr>
-      <w:proofErr w:type="gramStart"/>
       <w:r>
         <w:rPr>
           <w:rFonts w:eastAsia="Calibri"/>
@@ -2415,7 +2355,6 @@
         </w:rPr>
         <w:t>;</w:t>
       </w:r>
-      <w:proofErr w:type="gramEnd"/>
     </w:p>
     <w:p>
       <w:pPr>
@@ -2810,7 +2749,6 @@
           <w:szCs w:val="28"/>
         </w:rPr>
       </w:pPr>
-      <w:proofErr w:type="gramStart"/>
       <w:r>
         <w:rPr>
           <w:rFonts w:ascii="Times New Roman" w:hAnsi="Times New Roman" w:cs="Times New Roman"/>
@@ -2859,7 +2797,6 @@
         </w:rPr>
         <w:t>:</w:t>
       </w:r>
-      <w:proofErr w:type="gramEnd"/>
       <w:r>
         <w:rPr>
           <w:rFonts w:ascii="Times New Roman" w:hAnsi="Times New Roman" w:cs="Times New Roman"/>
@@ -3103,27 +3040,7 @@
           <w:sz w:val="28"/>
           <w:szCs w:val="28"/>
         </w:rPr>
-        <w:t xml:space="preserve">сообщение о том, </w:t>
-      </w:r>
-      <w:proofErr w:type="gramStart"/>
-      <w:r>
-        <w:rPr>
-          <w:rFonts w:ascii="Times New Roman" w:hAnsi="Times New Roman" w:cs="Times New Roman"/>
-          <w:color w:val="auto"/>
-          <w:sz w:val="28"/>
-          <w:szCs w:val="28"/>
-        </w:rPr>
-        <w:t>что  устанавливается</w:t>
-      </w:r>
-      <w:proofErr w:type="gramEnd"/>
-      <w:r>
-        <w:rPr>
-          <w:rFonts w:ascii="Times New Roman" w:hAnsi="Times New Roman" w:cs="Times New Roman"/>
-          <w:color w:val="auto"/>
-          <w:sz w:val="28"/>
-          <w:szCs w:val="28"/>
-        </w:rPr>
-        <w:t xml:space="preserve"> резидентное прерывание;</w:t>
+        <w:t>сообщение о том, что  устанавливается резидентное прерывание;</w:t>
       </w:r>
     </w:p>
     <w:p>
@@ -4020,7 +3937,6 @@
           <w:szCs w:val="28"/>
         </w:rPr>
       </w:pPr>
-      <w:proofErr w:type="gramStart"/>
       <w:r>
         <w:rPr>
           <w:rFonts w:ascii="Times New Roman" w:hAnsi="Times New Roman" w:cs="Times New Roman"/>
@@ -4105,7 +4021,6 @@
         </w:rPr>
         <w:t>.</w:t>
       </w:r>
-      <w:proofErr w:type="gramEnd"/>
     </w:p>
     <w:p>
       <w:pPr>
@@ -4162,14 +4077,12 @@
       <w:r>
         <w:t>/</w:t>
       </w:r>
-      <w:proofErr w:type="gramStart"/>
       <w:r>
         <w:rPr>
           <w:lang w:val="en-US"/>
         </w:rPr>
         <w:t>un</w:t>
       </w:r>
-      <w:proofErr w:type="gramEnd"/>
       <w:r>
         <w:t xml:space="preserve"> то резидентное прерывание заменяется системным и удаляется из памяти. Иначе программа выводит сообщение о том, что резидентное прерывание установлено, и завершается.</w:t>
       </w:r>
@@ -4359,23 +4272,29 @@
     <w:p>
       <w:pPr>
         <w:pStyle w:val="Times142"/>
-        <w:jc w:val="center"/>
+        <w:ind w:firstLine="0"/>
+        <w:rPr>
+          <w:lang w:val="en-US"/>
+        </w:rPr>
       </w:pPr>
     </w:p>
     <w:p>
       <w:pPr>
         <w:pStyle w:val="Times142"/>
         <w:ind w:firstLine="1985"/>
+        <w:rPr>
+          <w:lang w:val="en-US"/>
+        </w:rPr>
       </w:pPr>
       <w:r>
         <w:rPr>
           <w:noProof/>
         </w:rPr>
         <w:drawing>
-          <wp:inline distT="0" distB="0" distL="0" distR="0">
-            <wp:extent cx="3381153" cy="1254642"/>
-            <wp:effectExtent l="0" t="0" r="0" b="3175"/>
-            <wp:docPr id="8" name="Рисунок 8"/>
+          <wp:inline distT="0" distB="0" distL="0" distR="0" wp14:anchorId="0BB5C935" wp14:editId="57F49CD7">
+            <wp:extent cx="3359889" cy="1414103"/>
+            <wp:effectExtent l="0" t="0" r="0" b="0"/>
+            <wp:docPr id="3" name="Рисунок 3"/>
             <wp:cNvGraphicFramePr>
               <a:graphicFrameLocks xmlns:a="http://schemas.openxmlformats.org/drawingml/2006/main" noChangeAspect="1"/>
             </wp:cNvGraphicFramePr>
@@ -4383,7 +4302,7 @@
               <a:graphicData uri="http://schemas.openxmlformats.org/drawingml/2006/picture">
                 <pic:pic xmlns:pic="http://schemas.openxmlformats.org/drawingml/2006/picture">
                   <pic:nvPicPr>
-                    <pic:cNvPr id="0" name="Picture 2"/>
+                    <pic:cNvPr id="0" name="Picture 1"/>
                     <pic:cNvPicPr>
                       <a:picLocks noChangeAspect="1" noChangeArrowheads="1"/>
                     </pic:cNvPicPr>
@@ -4404,7 +4323,7 @@
                   <pic:spPr bwMode="auto">
                     <a:xfrm>
                       <a:off x="0" y="0"/>
-                      <a:ext cx="3381375" cy="1254724"/>
+                      <a:ext cx="3359988" cy="1414145"/>
                     </a:xfrm>
                     <a:prstGeom prst="rect">
                       <a:avLst/>
@@ -4420,8 +4339,6 @@
           </wp:inline>
         </w:drawing>
       </w:r>
-      <w:bookmarkStart w:id="0" w:name="_GoBack"/>
-      <w:bookmarkEnd w:id="0"/>
     </w:p>
     <w:p>
       <w:pPr>
@@ -4640,23 +4557,31 @@
     <w:p>
       <w:pPr>
         <w:pStyle w:val="Times142"/>
-        <w:jc w:val="center"/>
-      </w:pPr>
+        <w:ind w:firstLine="0"/>
+        <w:rPr>
+          <w:lang w:val="en-US"/>
+        </w:rPr>
+      </w:pPr>
+      <w:bookmarkStart w:id="0" w:name="_GoBack"/>
+      <w:bookmarkEnd w:id="0"/>
     </w:p>
     <w:p>
       <w:pPr>
         <w:pStyle w:val="Times142"/>
         <w:ind w:firstLine="1985"/>
+        <w:rPr>
+          <w:lang w:val="en-US"/>
+        </w:rPr>
       </w:pPr>
       <w:r>
         <w:rPr>
           <w:noProof/>
         </w:rPr>
         <w:drawing>
-          <wp:inline distT="0" distB="0" distL="0" distR="0" wp14:anchorId="76B7C05B" wp14:editId="025B4FEF">
-            <wp:extent cx="3381153" cy="1297172"/>
+          <wp:inline distT="0" distB="0" distL="0" distR="0">
+            <wp:extent cx="3381153" cy="1169581"/>
             <wp:effectExtent l="0" t="0" r="0" b="0"/>
-            <wp:docPr id="7" name="Рисунок 7"/>
+            <wp:docPr id="4" name="Рисунок 4"/>
             <wp:cNvGraphicFramePr>
               <a:graphicFrameLocks xmlns:a="http://schemas.openxmlformats.org/drawingml/2006/main" noChangeAspect="1"/>
             </wp:cNvGraphicFramePr>
@@ -4664,7 +4589,7 @@
               <a:graphicData uri="http://schemas.openxmlformats.org/drawingml/2006/picture">
                 <pic:pic xmlns:pic="http://schemas.openxmlformats.org/drawingml/2006/picture">
                   <pic:nvPicPr>
-                    <pic:cNvPr id="0" name="Picture 7"/>
+                    <pic:cNvPr id="0" name="Picture 2"/>
                     <pic:cNvPicPr>
                       <a:picLocks noChangeAspect="1" noChangeArrowheads="1"/>
                     </pic:cNvPicPr>
@@ -4685,7 +4610,7 @@
                   <pic:spPr bwMode="auto">
                     <a:xfrm>
                       <a:off x="0" y="0"/>
-                      <a:ext cx="3381500" cy="1297305"/>
+                      <a:ext cx="3381410" cy="1169670"/>
                     </a:xfrm>
                     <a:prstGeom prst="rect">
                       <a:avLst/>
@@ -4791,24 +4716,14 @@
         <w:t xml:space="preserve">) </w:t>
       </w:r>
       <w:r>
-        <w:t xml:space="preserve">и </w:t>
-      </w:r>
-      <w:proofErr w:type="gramStart"/>
-      <w:r>
-        <w:t>аппаратное</w:t>
-      </w:r>
-      <w:proofErr w:type="gramEnd"/>
-      <w:r>
-        <w:t xml:space="preserve"> (1</w:t>
-      </w:r>
-      <w:proofErr w:type="spellStart"/>
+        <w:t>и аппаратное (1</w:t>
+      </w:r>
       <w:r>
         <w:rPr>
           <w:lang w:val="en-US"/>
         </w:rPr>
         <w:t>Ch</w:t>
       </w:r>
-      <w:proofErr w:type="spellEnd"/>
       <w:r>
         <w:t xml:space="preserve">) </w:t>
       </w:r>
@@ -8074,7 +7989,7 @@
 </file>
 
 <file path=customXml/itemProps1.xml><?xml version="1.0" encoding="utf-8"?>
-<ds:datastoreItem xmlns:ds="http://schemas.openxmlformats.org/officeDocument/2006/customXml" ds:itemID="{6E18C4C6-A967-4D8F-9D11-B3E063D6DC67}">
+<ds:datastoreItem xmlns:ds="http://schemas.openxmlformats.org/officeDocument/2006/customXml" ds:itemID="{AE7173B4-9059-4076-9CE3-2ED389789629}">
   <ds:schemaRefs>
     <ds:schemaRef ds:uri="http://schemas.openxmlformats.org/officeDocument/2006/bibliography"/>
   </ds:schemaRefs>

</xml_diff>